<commit_message>
feat(): before changing login backend logic
</commit_message>
<xml_diff>
--- a/Things to add.docx
+++ b/Things to add.docx
@@ -9,22 +9,21 @@
           <w:ilvl w:val="0"/>
           <w:numId w:val="3"/>
         </w:numPr>
-      </w:pPr>
-      <w:proofErr w:type="gramStart"/>
-      <w:r>
-        <w:rPr>
-          <w:sz w:val="24"/>
-          <w:szCs w:val="24"/>
-        </w:rPr>
-        <w:t>PRIORITY :</w:t>
-      </w:r>
-      <w:proofErr w:type="gramEnd"/>
-      <w:r>
-        <w:rPr>
-          <w:sz w:val="24"/>
-          <w:szCs w:val="24"/>
-        </w:rPr>
-        <w:t xml:space="preserve"> </w:t>
+        <w:rPr>
+          <w:b/>
+          <w:bCs/>
+          <w:sz w:val="28"/>
+          <w:szCs w:val="28"/>
+        </w:rPr>
+      </w:pPr>
+      <w:r>
+        <w:rPr>
+          <w:b/>
+          <w:bCs/>
+          <w:sz w:val="32"/>
+          <w:szCs w:val="32"/>
+        </w:rPr>
+        <w:t xml:space="preserve">PRIORITY : </w:t>
       </w:r>
     </w:p>
     <w:p>
@@ -34,11 +33,15 @@
           <w:ilvl w:val="1"/>
           <w:numId w:val="3"/>
         </w:numPr>
-      </w:pPr>
-      <w:r>
-        <w:rPr>
-          <w:sz w:val="24"/>
-          <w:szCs w:val="24"/>
+        <w:rPr>
+          <w:sz w:val="32"/>
+          <w:szCs w:val="32"/>
+        </w:rPr>
+      </w:pPr>
+      <w:r>
+        <w:rPr>
+          <w:sz w:val="32"/>
+          <w:szCs w:val="32"/>
         </w:rPr>
         <w:t>If logged in change to Log Out</w:t>
       </w:r>
@@ -50,11 +53,15 @@
           <w:ilvl w:val="1"/>
           <w:numId w:val="3"/>
         </w:numPr>
-      </w:pPr>
-      <w:r>
-        <w:rPr>
-          <w:sz w:val="24"/>
-          <w:szCs w:val="24"/>
+        <w:rPr>
+          <w:sz w:val="32"/>
+          <w:szCs w:val="32"/>
+        </w:rPr>
+      </w:pPr>
+      <w:r>
+        <w:rPr>
+          <w:sz w:val="32"/>
+          <w:szCs w:val="32"/>
         </w:rPr>
         <w:t xml:space="preserve">Auto Log In </w:t>
       </w:r>
@@ -66,13 +73,24 @@
           <w:ilvl w:val="1"/>
           <w:numId w:val="3"/>
         </w:numPr>
-      </w:pPr>
-      <w:r>
-        <w:rPr>
-          <w:sz w:val="24"/>
-          <w:szCs w:val="24"/>
+        <w:rPr>
+          <w:sz w:val="32"/>
+          <w:szCs w:val="32"/>
+        </w:rPr>
+      </w:pPr>
+      <w:r>
+        <w:rPr>
+          <w:sz w:val="32"/>
+          <w:szCs w:val="32"/>
         </w:rPr>
         <w:t xml:space="preserve">Can’t have overlapping bookies </w:t>
+      </w:r>
+      <w:r>
+        <w:rPr>
+          <w:sz w:val="32"/>
+          <w:szCs w:val="32"/>
+        </w:rPr>
+        <w:t>(middleware?)</w:t>
       </w:r>
     </w:p>
     <w:p>
@@ -82,7 +100,144 @@
           <w:ilvl w:val="1"/>
           <w:numId w:val="3"/>
         </w:numPr>
-      </w:pPr>
+        <w:rPr>
+          <w:sz w:val="32"/>
+          <w:szCs w:val="32"/>
+        </w:rPr>
+      </w:pPr>
+      <w:r>
+        <w:rPr>
+          <w:sz w:val="32"/>
+          <w:szCs w:val="32"/>
+        </w:rPr>
+        <w:t xml:space="preserve">Kad </w:t>
+      </w:r>
+      <w:proofErr w:type="spellStart"/>
+      <w:r>
+        <w:rPr>
+          <w:sz w:val="32"/>
+          <w:szCs w:val="32"/>
+        </w:rPr>
+        <w:t>neišsikištu</w:t>
+      </w:r>
+      <w:proofErr w:type="spellEnd"/>
+      <w:r>
+        <w:rPr>
+          <w:sz w:val="32"/>
+          <w:szCs w:val="32"/>
+        </w:rPr>
+        <w:t xml:space="preserve"> </w:t>
+      </w:r>
+      <w:proofErr w:type="spellStart"/>
+      <w:r>
+        <w:rPr>
+          <w:sz w:val="32"/>
+          <w:szCs w:val="32"/>
+        </w:rPr>
+        <w:t>bookingai</w:t>
+      </w:r>
+      <w:proofErr w:type="spellEnd"/>
+    </w:p>
+    <w:p>
+      <w:pPr>
+        <w:pStyle w:val="ListParagraph"/>
+        <w:numPr>
+          <w:ilvl w:val="1"/>
+          <w:numId w:val="3"/>
+        </w:numPr>
+        <w:rPr>
+          <w:sz w:val="32"/>
+          <w:szCs w:val="32"/>
+        </w:rPr>
+      </w:pPr>
+      <w:r>
+        <w:rPr>
+          <w:sz w:val="32"/>
+          <w:szCs w:val="32"/>
+        </w:rPr>
+        <w:t xml:space="preserve">Kad </w:t>
+      </w:r>
+      <w:proofErr w:type="spellStart"/>
+      <w:r>
+        <w:rPr>
+          <w:sz w:val="32"/>
+          <w:szCs w:val="32"/>
+        </w:rPr>
+        <w:t>laiką</w:t>
+      </w:r>
+      <w:proofErr w:type="spellEnd"/>
+      <w:r>
+        <w:rPr>
+          <w:sz w:val="32"/>
+          <w:szCs w:val="32"/>
+        </w:rPr>
+        <w:t xml:space="preserve"> </w:t>
+      </w:r>
+      <w:proofErr w:type="spellStart"/>
+      <w:r>
+        <w:rPr>
+          <w:sz w:val="32"/>
+          <w:szCs w:val="32"/>
+        </w:rPr>
+        <w:t>normaliai</w:t>
+      </w:r>
+      <w:proofErr w:type="spellEnd"/>
+      <w:r>
+        <w:rPr>
+          <w:sz w:val="32"/>
+          <w:szCs w:val="32"/>
+        </w:rPr>
+        <w:t xml:space="preserve"> </w:t>
+      </w:r>
+      <w:proofErr w:type="spellStart"/>
+      <w:r>
+        <w:rPr>
+          <w:sz w:val="32"/>
+          <w:szCs w:val="32"/>
+        </w:rPr>
+        <w:t>rodytų</w:t>
+      </w:r>
+      <w:proofErr w:type="spellEnd"/>
+    </w:p>
+    <w:p>
+      <w:pPr>
+        <w:pStyle w:val="ListParagraph"/>
+        <w:numPr>
+          <w:ilvl w:val="1"/>
+          <w:numId w:val="3"/>
+        </w:numPr>
+        <w:rPr>
+          <w:sz w:val="32"/>
+          <w:szCs w:val="32"/>
+        </w:rPr>
+      </w:pPr>
+      <w:r>
+        <w:rPr>
+          <w:sz w:val="32"/>
+          <w:szCs w:val="32"/>
+        </w:rPr>
+        <w:t>Event name ref .</w:t>
+      </w:r>
+    </w:p>
+    <w:p>
+      <w:pPr>
+        <w:pStyle w:val="ListParagraph"/>
+        <w:numPr>
+          <w:ilvl w:val="1"/>
+          <w:numId w:val="3"/>
+        </w:numPr>
+        <w:rPr>
+          <w:sz w:val="32"/>
+          <w:szCs w:val="32"/>
+        </w:rPr>
+      </w:pPr>
+      <w:r>
+        <w:rPr>
+          <w:sz w:val="32"/>
+          <w:szCs w:val="32"/>
+        </w:rPr>
+        <w:t>Add Booky Name typography above booky</w:t>
+      </w:r>
     </w:p>
     <w:p>
       <w:pPr>

</xml_diff>

<commit_message>
feat(): registerUser and registerAdmin backend controllers segregated, check if bookyName exists before registering user implemented
</commit_message>
<xml_diff>
--- a/Things to add.docx
+++ b/Things to add.docx
@@ -43,7 +43,7 @@
           <w:sz w:val="32"/>
           <w:szCs w:val="32"/>
         </w:rPr>
-        <w:t>If logged in change to Log Out</w:t>
+        <w:t xml:space="preserve">Auto Log In </w:t>
       </w:r>
     </w:p>
     <w:p>
@@ -63,7 +63,14 @@
           <w:sz w:val="32"/>
           <w:szCs w:val="32"/>
         </w:rPr>
-        <w:t xml:space="preserve">Auto Log In </w:t>
+        <w:t xml:space="preserve">Can’t have overlapping bookies </w:t>
+      </w:r>
+      <w:r>
+        <w:rPr>
+          <w:sz w:val="32"/>
+          <w:szCs w:val="32"/>
+        </w:rPr>
+        <w:t>(middleware?)</w:t>
       </w:r>
     </w:p>
     <w:p>
@@ -83,15 +90,33 @@
           <w:sz w:val="32"/>
           <w:szCs w:val="32"/>
         </w:rPr>
-        <w:t xml:space="preserve">Can’t have overlapping bookies </w:t>
-      </w:r>
-      <w:r>
-        <w:rPr>
-          <w:sz w:val="32"/>
-          <w:szCs w:val="32"/>
-        </w:rPr>
-        <w:t>(middleware?)</w:t>
-      </w:r>
+        <w:t xml:space="preserve">Kad </w:t>
+      </w:r>
+      <w:proofErr w:type="spellStart"/>
+      <w:r>
+        <w:rPr>
+          <w:sz w:val="32"/>
+          <w:szCs w:val="32"/>
+        </w:rPr>
+        <w:t>neišsikištu</w:t>
+      </w:r>
+      <w:proofErr w:type="spellEnd"/>
+      <w:r>
+        <w:rPr>
+          <w:sz w:val="32"/>
+          <w:szCs w:val="32"/>
+        </w:rPr>
+        <w:t xml:space="preserve"> </w:t>
+      </w:r>
+      <w:proofErr w:type="spellStart"/>
+      <w:r>
+        <w:rPr>
+          <w:sz w:val="32"/>
+          <w:szCs w:val="32"/>
+        </w:rPr>
+        <w:t>bookingai</w:t>
+      </w:r>
+      <w:proofErr w:type="spellEnd"/>
     </w:p>
     <w:p>
       <w:pPr>
@@ -118,7 +143,7 @@
           <w:sz w:val="32"/>
           <w:szCs w:val="32"/>
         </w:rPr>
-        <w:t>neišsikištu</w:t>
+        <w:t>laiką</w:t>
       </w:r>
       <w:proofErr w:type="spellEnd"/>
       <w:r>
@@ -134,7 +159,23 @@
           <w:sz w:val="32"/>
           <w:szCs w:val="32"/>
         </w:rPr>
-        <w:t>bookingai</w:t>
+        <w:t>normaliai</w:t>
+      </w:r>
+      <w:proofErr w:type="spellEnd"/>
+      <w:r>
+        <w:rPr>
+          <w:sz w:val="32"/>
+          <w:szCs w:val="32"/>
+        </w:rPr>
+        <w:t xml:space="preserve"> </w:t>
+      </w:r>
+      <w:proofErr w:type="spellStart"/>
+      <w:r>
+        <w:rPr>
+          <w:sz w:val="32"/>
+          <w:szCs w:val="32"/>
+        </w:rPr>
+        <w:t>rodytų</w:t>
       </w:r>
       <w:proofErr w:type="spellEnd"/>
     </w:p>
@@ -155,49 +196,8 @@
           <w:sz w:val="32"/>
           <w:szCs w:val="32"/>
         </w:rPr>
-        <w:t xml:space="preserve">Kad </w:t>
-      </w:r>
-      <w:proofErr w:type="spellStart"/>
-      <w:r>
-        <w:rPr>
-          <w:sz w:val="32"/>
-          <w:szCs w:val="32"/>
-        </w:rPr>
-        <w:t>laiką</w:t>
-      </w:r>
-      <w:proofErr w:type="spellEnd"/>
-      <w:r>
-        <w:rPr>
-          <w:sz w:val="32"/>
-          <w:szCs w:val="32"/>
-        </w:rPr>
-        <w:t xml:space="preserve"> </w:t>
-      </w:r>
-      <w:proofErr w:type="spellStart"/>
-      <w:r>
-        <w:rPr>
-          <w:sz w:val="32"/>
-          <w:szCs w:val="32"/>
-        </w:rPr>
-        <w:t>normaliai</w:t>
-      </w:r>
-      <w:proofErr w:type="spellEnd"/>
-      <w:r>
-        <w:rPr>
-          <w:sz w:val="32"/>
-          <w:szCs w:val="32"/>
-        </w:rPr>
-        <w:t xml:space="preserve"> </w:t>
-      </w:r>
-      <w:proofErr w:type="spellStart"/>
-      <w:r>
-        <w:rPr>
-          <w:sz w:val="32"/>
-          <w:szCs w:val="32"/>
-        </w:rPr>
-        <w:t>rodytų</w:t>
-      </w:r>
-      <w:proofErr w:type="spellEnd"/>
+        <w:t>Event name ref .</w:t>
+      </w:r>
     </w:p>
     <w:p>
       <w:pPr>
@@ -216,26 +216,6 @@
           <w:sz w:val="32"/>
           <w:szCs w:val="32"/>
         </w:rPr>
-        <w:t>Event name ref .</w:t>
-      </w:r>
-    </w:p>
-    <w:p>
-      <w:pPr>
-        <w:pStyle w:val="ListParagraph"/>
-        <w:numPr>
-          <w:ilvl w:val="1"/>
-          <w:numId w:val="3"/>
-        </w:numPr>
-        <w:rPr>
-          <w:sz w:val="32"/>
-          <w:szCs w:val="32"/>
-        </w:rPr>
-      </w:pPr>
-      <w:r>
-        <w:rPr>
-          <w:sz w:val="32"/>
-          <w:szCs w:val="32"/>
-        </w:rPr>
         <w:t>Add Booky Name typography above booky</w:t>
       </w:r>
     </w:p>
@@ -442,6 +422,93 @@
           <w:lang w:val="lt-LT"/>
         </w:rPr>
         <w:t>User page kad būtų option, join another booky</w:t>
+      </w:r>
+    </w:p>
+    <w:p>
+      <w:pPr>
+        <w:rPr>
+          <w:lang w:val="lt-LT"/>
+        </w:rPr>
+      </w:pPr>
+    </w:p>
+    <w:p>
+      <w:pPr>
+        <w:rPr>
+          <w:lang w:val="lt-LT"/>
+        </w:rPr>
+      </w:pPr>
+      <w:r>
+        <w:rPr>
+          <w:lang w:val="lt-LT"/>
+        </w:rPr>
+        <w:t xml:space="preserve">Siunti requesta su useEffect į backenda kai uzsikrauna puslpais (arba isLoggedIn pasikeicia) ir ten jeigu sesijoje yra userEmail tai grazini user email, jeigu yra user email tada login mygtukas tampa log out ? </w:t>
+      </w:r>
+    </w:p>
+    <w:p>
+      <w:pPr>
+        <w:rPr>
+          <w:lang w:val="lt-LT"/>
+        </w:rPr>
+      </w:pPr>
+    </w:p>
+    <w:p>
+      <w:pPr>
+        <w:rPr>
+          <w:lang w:val="lt-LT"/>
+        </w:rPr>
+      </w:pPr>
+      <w:r>
+        <w:rPr>
+          <w:lang w:val="lt-LT"/>
+        </w:rPr>
+        <w:t>If (res.email) {</w:t>
+      </w:r>
+    </w:p>
+    <w:p>
+      <w:pPr>
+        <w:rPr>
+          <w:lang w:val="lt-LT"/>
+        </w:rPr>
+      </w:pPr>
+      <w:r>
+        <w:rPr>
+          <w:lang w:val="lt-LT"/>
+        </w:rPr>
+        <w:t>setIsLoggedIn(true)</w:t>
+      </w:r>
+    </w:p>
+    <w:p>
+      <w:pPr>
+        <w:rPr>
+          <w:lang w:val="lt-LT"/>
+        </w:rPr>
+      </w:pPr>
+      <w:r>
+        <w:rPr>
+          <w:lang w:val="lt-LT"/>
+        </w:rPr>
+        <w:t>} else {</w:t>
+      </w:r>
+    </w:p>
+    <w:p>
+      <w:pPr>
+        <w:rPr>
+          <w:lang w:val="lt-LT"/>
+        </w:rPr>
+      </w:pPr>
+      <w:r>
+        <w:rPr>
+          <w:lang w:val="lt-LT"/>
+        </w:rPr>
+        <w:t>setIsLoggedIn(false)</w:t>
+      </w:r>
+    </w:p>
+    <w:p>
+      <w:r>
+        <w:rPr>
+          <w:lang w:val="lt-LT"/>
+        </w:rPr>
+        <w:t>}</w:t>
       </w:r>
     </w:p>
     <w:sectPr>

</xml_diff>